<commit_message>
Se agrega el otro archivo
</commit_message>
<xml_diff>
--- a/ANTOLOGÍA DE BASE DE DATOS - copia.docx
+++ b/ANTOLOGÍA DE BASE DE DATOS - copia.docx
@@ -1,11 +1,30 @@
 
 <file path=word/document.xml><?xml version="1.0" encoding="utf-8"?>
-<w:document xmlns:wpc="http://schemas.microsoft.com/office/word/2010/wordprocessingCanvas" xmlns:cx="http://schemas.microsoft.com/office/drawing/2014/chartex" xmlns:cx1="http://schemas.microsoft.com/office/drawing/2015/9/8/chartex" xmlns:cx2="http://schemas.microsoft.com/office/drawing/2015/10/21/chartex" xmlns:cx3="http://schemas.microsoft.com/office/drawing/2016/5/9/chartex" xmlns:cx4="http://schemas.microsoft.com/office/drawing/2016/5/10/chartex" xmlns:cx5="http://schemas.microsoft.com/office/drawing/2016/5/11/chartex" xmlns:cx6="http://schemas.microsoft.com/office/drawing/2016/5/12/chartex" xmlns:cx7="http://schemas.microsoft.com/office/drawing/2016/5/13/chartex" xmlns:cx8="http://schemas.microsoft.com/office/drawing/2016/5/14/chartex" xmlns:mc="http://schemas.openxmlformats.org/markup-compatibility/2006" xmlns:aink="http://schemas.microsoft.com/office/drawing/2016/ink" xmlns:am3d="http://schemas.microsoft.com/office/drawing/2017/model3d" xmlns:o="urn:schemas-microsoft-com:office:office" xmlns:r="http://schemas.openxmlformats.org/officeDocument/2006/relationships" xmlns:m="http://schemas.openxmlformats.org/officeDocument/2006/math" xmlns:v="urn:schemas-microsoft-com:vml" xmlns:wp14="http://schemas.microsoft.com/office/word/2010/wordprocessingDrawing" xmlns:wp="http://schemas.openxmlformats.org/drawingml/2006/wordprocessingDrawing" xmlns:w10="urn:schemas-microsoft-com:office:word" xmlns:w="http://schemas.openxmlformats.org/wordprocessingml/2006/main" xmlns:w14="http://schemas.microsoft.com/office/word/2010/wordml" xmlns:w15="http://schemas.microsoft.com/office/word/2012/wordml" xmlns:w16cex="http://schemas.microsoft.com/office/word/2018/wordml/cex" xmlns:w16cid="http://schemas.microsoft.com/office/word/2016/wordml/cid" xmlns:w16="http://schemas.microsoft.com/office/word/2018/wordml" xmlns:w16sdtdh="http://schemas.microsoft.com/office/word/2020/wordml/sdtdatahash" xmlns:w16se="http://schemas.microsoft.com/office/word/2015/wordml/symex" xmlns:wpg="http://schemas.microsoft.com/office/word/2010/wordprocessingGroup" xmlns:wpi="http://schemas.microsoft.com/office/word/2010/wordprocessingInk" xmlns:wne="http://schemas.microsoft.com/office/word/2006/wordml" xmlns:wps="http://schemas.microsoft.com/office/word/2010/wordprocessingShape" mc:Ignorable="w14 w15 w16se w16cid w16 w16cex w16sdtdh wp14">
+<w:document xmlns:wpc="http://schemas.microsoft.com/office/word/2010/wordprocessingCanvas" xmlns:cx="http://schemas.microsoft.com/office/drawing/2014/chartex" xmlns:cx1="http://schemas.microsoft.com/office/drawing/2015/9/8/chartex" xmlns:cx2="http://schemas.microsoft.com/office/drawing/2015/10/21/chartex" xmlns:cx3="http://schemas.microsoft.com/office/drawing/2016/5/9/chartex" xmlns:cx4="http://schemas.microsoft.com/office/drawing/2016/5/10/chartex" xmlns:cx5="http://schemas.microsoft.com/office/drawing/2016/5/11/chartex" xmlns:cx6="http://schemas.microsoft.com/office/drawing/2016/5/12/chartex" xmlns:cx7="http://schemas.microsoft.com/office/drawing/2016/5/13/chartex" xmlns:cx8="http://schemas.microsoft.com/office/drawing/2016/5/14/chartex" xmlns:mc="http://schemas.openxmlformats.org/markup-compatibility/2006" xmlns:aink="http://schemas.microsoft.com/office/drawing/2016/ink" xmlns:am3d="http://schemas.microsoft.com/office/drawing/2017/model3d" xmlns:o="urn:schemas-microsoft-com:office:office" xmlns:oel="http://schemas.microsoft.com/office/2019/extlst" xmlns:r="http://schemas.openxmlformats.org/officeDocument/2006/relationships" xmlns:m="http://schemas.openxmlformats.org/officeDocument/2006/math" xmlns:v="urn:schemas-microsoft-com:vml" xmlns:wp14="http://schemas.microsoft.com/office/word/2010/wordprocessingDrawing" xmlns:wp="http://schemas.openxmlformats.org/drawingml/2006/wordprocessingDrawing" xmlns:w10="urn:schemas-microsoft-com:office:word" xmlns:w="http://schemas.openxmlformats.org/wordprocessingml/2006/main" xmlns:w14="http://schemas.microsoft.com/office/word/2010/wordml" xmlns:w15="http://schemas.microsoft.com/office/word/2012/wordml" xmlns:w16cex="http://schemas.microsoft.com/office/word/2018/wordml/cex" xmlns:w16cid="http://schemas.microsoft.com/office/word/2016/wordml/cid" xmlns:w16="http://schemas.microsoft.com/office/word/2018/wordml" xmlns:w16sdtdh="http://schemas.microsoft.com/office/word/2020/wordml/sdtdatahash" xmlns:w16se="http://schemas.microsoft.com/office/word/2015/wordml/symex" xmlns:wpg="http://schemas.microsoft.com/office/word/2010/wordprocessingGroup" xmlns:wpi="http://schemas.microsoft.com/office/word/2010/wordprocessingInk" xmlns:wne="http://schemas.microsoft.com/office/word/2006/wordml" xmlns:wps="http://schemas.microsoft.com/office/word/2010/wordprocessingShape" mc:Ignorable="w14 w15 w16se w16cid w16 w16cex w16sdtdh wp14">
   <w:body>
     <w:p>
       <w:pPr>
         <w:spacing w:line="360" w:lineRule="auto"/>
-        <w:jc w:val="both"/>
+        <w:jc w:val="center"/>
+        <w:rPr>
+          <w:rFonts w:ascii="Arial" w:hAnsi="Arial" w:cs="Arial"/>
+          <w:sz w:val="24"/>
+          <w:szCs w:val="24"/>
+        </w:rPr>
+      </w:pPr>
+      <w:r>
+        <w:rPr>
+          <w:rFonts w:ascii="Arial" w:hAnsi="Arial" w:cs="Arial"/>
+          <w:sz w:val="24"/>
+          <w:szCs w:val="24"/>
+        </w:rPr>
+        <w:t>GENERAR PORTADA PARA EL DOCUMENTO</w:t>
+      </w:r>
+    </w:p>
+    <w:p>
+      <w:pPr>
+        <w:spacing w:line="360" w:lineRule="auto"/>
+        <w:jc w:val="center"/>
         <w:rPr>
           <w:rFonts w:ascii="Arial" w:hAnsi="Arial" w:cs="Arial"/>
           <w:sz w:val="24"/>
@@ -35,7 +54,7 @@
     <w:p>
       <w:pPr>
         <w:spacing w:line="360" w:lineRule="auto"/>
-        <w:jc w:val="both"/>
+        <w:jc w:val="center"/>
         <w:rPr>
           <w:rFonts w:ascii="Arial" w:hAnsi="Arial" w:cs="Arial"/>
           <w:sz w:val="24"/>
@@ -54,18 +73,18 @@
     <w:p>
       <w:pPr>
         <w:spacing w:line="360" w:lineRule="auto"/>
-        <w:jc w:val="both"/>
-        <w:rPr>
-          <w:rFonts w:ascii="Arial" w:hAnsi="Arial" w:cs="Arial"/>
-          <w:sz w:val="24"/>
-          <w:szCs w:val="24"/>
-        </w:rPr>
-      </w:pPr>
-    </w:p>
-    <w:p>
-      <w:pPr>
-        <w:spacing w:line="360" w:lineRule="auto"/>
-        <w:jc w:val="both"/>
+        <w:jc w:val="center"/>
+        <w:rPr>
+          <w:rFonts w:ascii="Arial" w:hAnsi="Arial" w:cs="Arial"/>
+          <w:sz w:val="24"/>
+          <w:szCs w:val="24"/>
+        </w:rPr>
+      </w:pPr>
+    </w:p>
+    <w:p>
+      <w:pPr>
+        <w:spacing w:line="360" w:lineRule="auto"/>
+        <w:jc w:val="center"/>
         <w:rPr>
           <w:rFonts w:ascii="Arial" w:hAnsi="Arial" w:cs="Arial"/>
           <w:sz w:val="24"/>
@@ -84,18 +103,18 @@
     <w:p>
       <w:pPr>
         <w:spacing w:line="360" w:lineRule="auto"/>
-        <w:jc w:val="both"/>
-        <w:rPr>
-          <w:rFonts w:ascii="Arial" w:hAnsi="Arial" w:cs="Arial"/>
-          <w:sz w:val="24"/>
-          <w:szCs w:val="24"/>
-        </w:rPr>
-      </w:pPr>
-    </w:p>
-    <w:p>
-      <w:pPr>
-        <w:spacing w:line="360" w:lineRule="auto"/>
-        <w:jc w:val="both"/>
+        <w:jc w:val="center"/>
+        <w:rPr>
+          <w:rFonts w:ascii="Arial" w:hAnsi="Arial" w:cs="Arial"/>
+          <w:sz w:val="24"/>
+          <w:szCs w:val="24"/>
+        </w:rPr>
+      </w:pPr>
+    </w:p>
+    <w:p>
+      <w:pPr>
+        <w:spacing w:line="360" w:lineRule="auto"/>
+        <w:jc w:val="center"/>
         <w:rPr>
           <w:rFonts w:ascii="Arial" w:hAnsi="Arial" w:cs="Arial"/>
           <w:sz w:val="24"/>
@@ -114,7 +133,7 @@
     <w:p>
       <w:pPr>
         <w:spacing w:line="360" w:lineRule="auto"/>
-        <w:jc w:val="both"/>
+        <w:jc w:val="center"/>
         <w:rPr>
           <w:rFonts w:ascii="Arial" w:hAnsi="Arial" w:cs="Arial"/>
           <w:sz w:val="24"/>
@@ -133,37 +152,37 @@
     <w:p>
       <w:pPr>
         <w:spacing w:line="360" w:lineRule="auto"/>
-        <w:jc w:val="both"/>
-        <w:rPr>
-          <w:rFonts w:ascii="Arial" w:hAnsi="Arial" w:cs="Arial"/>
-          <w:sz w:val="24"/>
-          <w:szCs w:val="24"/>
-        </w:rPr>
-      </w:pPr>
-    </w:p>
-    <w:p>
-      <w:pPr>
-        <w:spacing w:line="360" w:lineRule="auto"/>
-        <w:jc w:val="both"/>
-        <w:rPr>
-          <w:rFonts w:ascii="Arial" w:hAnsi="Arial" w:cs="Arial"/>
-          <w:sz w:val="24"/>
-          <w:szCs w:val="24"/>
-        </w:rPr>
-      </w:pPr>
-      <w:r>
-        <w:rPr>
-          <w:rFonts w:ascii="Arial" w:hAnsi="Arial" w:cs="Arial"/>
-          <w:sz w:val="24"/>
-          <w:szCs w:val="24"/>
-        </w:rPr>
-        <w:t xml:space="preserve">MODELO RELACIONAL </w:t>
-      </w:r>
-    </w:p>
-    <w:p>
-      <w:pPr>
-        <w:spacing w:line="360" w:lineRule="auto"/>
-        <w:jc w:val="both"/>
+        <w:jc w:val="center"/>
+        <w:rPr>
+          <w:rFonts w:ascii="Arial" w:hAnsi="Arial" w:cs="Arial"/>
+          <w:sz w:val="24"/>
+          <w:szCs w:val="24"/>
+        </w:rPr>
+      </w:pPr>
+    </w:p>
+    <w:p>
+      <w:pPr>
+        <w:spacing w:line="360" w:lineRule="auto"/>
+        <w:jc w:val="center"/>
+        <w:rPr>
+          <w:rFonts w:ascii="Arial" w:hAnsi="Arial" w:cs="Arial"/>
+          <w:sz w:val="24"/>
+          <w:szCs w:val="24"/>
+        </w:rPr>
+      </w:pPr>
+      <w:r>
+        <w:rPr>
+          <w:rFonts w:ascii="Arial" w:hAnsi="Arial" w:cs="Arial"/>
+          <w:sz w:val="24"/>
+          <w:szCs w:val="24"/>
+        </w:rPr>
+        <w:t>MODELO RELACIONAL</w:t>
+      </w:r>
+    </w:p>
+    <w:p>
+      <w:pPr>
+        <w:spacing w:line="360" w:lineRule="auto"/>
+        <w:jc w:val="center"/>
         <w:rPr>
           <w:rFonts w:ascii="Arial" w:hAnsi="Arial" w:cs="Arial"/>
           <w:sz w:val="24"/>
@@ -182,7 +201,7 @@
     <w:p>
       <w:pPr>
         <w:spacing w:line="360" w:lineRule="auto"/>
-        <w:jc w:val="both"/>
+        <w:jc w:val="center"/>
         <w:rPr>
           <w:rFonts w:ascii="Arial" w:hAnsi="Arial" w:cs="Arial"/>
           <w:sz w:val="24"/>
@@ -3727,27 +3746,14 @@
       <w:r>
         <w:t xml:space="preserve">Ilustración </w:t>
       </w:r>
-      <w:r>
-        <w:fldChar w:fldCharType="begin"/>
-      </w:r>
-      <w:r>
-        <w:instrText xml:space="preserve"> SEQ Ilustración \* ARABIC </w:instrText>
-      </w:r>
-      <w:r>
-        <w:fldChar w:fldCharType="separate"/>
-      </w:r>
-      <w:r>
-        <w:rPr>
-          <w:noProof/>
-        </w:rPr>
-        <w:t>4</w:t>
-      </w:r>
-      <w:r>
-        <w:rPr>
-          <w:noProof/>
-        </w:rPr>
-        <w:fldChar w:fldCharType="end"/>
-      </w:r>
+      <w:fldSimple w:instr=" SEQ Ilustración \* ARABIC ">
+        <w:r>
+          <w:rPr>
+            <w:noProof/>
+          </w:rPr>
+          <w:t>4</w:t>
+        </w:r>
+      </w:fldSimple>
       <w:r>
         <w:t>. Estructura del modelo relacional de Northwind</w:t>
       </w:r>
@@ -3812,27 +3818,14 @@
       <w:r>
         <w:t xml:space="preserve">Ilustración </w:t>
       </w:r>
-      <w:r>
-        <w:fldChar w:fldCharType="begin"/>
-      </w:r>
-      <w:r>
-        <w:instrText xml:space="preserve"> SEQ Ilustración \* ARABIC </w:instrText>
-      </w:r>
-      <w:r>
-        <w:fldChar w:fldCharType="separate"/>
-      </w:r>
-      <w:r>
-        <w:rPr>
-          <w:noProof/>
-        </w:rPr>
-        <w:t>5</w:t>
-      </w:r>
-      <w:r>
-        <w:rPr>
-          <w:noProof/>
-        </w:rPr>
-        <w:fldChar w:fldCharType="end"/>
-      </w:r>
+      <w:fldSimple w:instr=" SEQ Ilustración \* ARABIC ">
+        <w:r>
+          <w:rPr>
+            <w:noProof/>
+          </w:rPr>
+          <w:t>5</w:t>
+        </w:r>
+      </w:fldSimple>
       <w:r>
         <w:t>. Contenido de la tabla relacional de Northwind</w:t>
       </w:r>
@@ -4659,27 +4652,14 @@
       <w:r>
         <w:t xml:space="preserve">Ilustración </w:t>
       </w:r>
-      <w:r>
-        <w:fldChar w:fldCharType="begin"/>
-      </w:r>
-      <w:r>
-        <w:instrText xml:space="preserve"> SEQ Ilustración \* ARABIC </w:instrText>
-      </w:r>
-      <w:r>
-        <w:fldChar w:fldCharType="separate"/>
-      </w:r>
-      <w:r>
-        <w:rPr>
-          <w:noProof/>
-        </w:rPr>
-        <w:t>6</w:t>
-      </w:r>
-      <w:r>
-        <w:rPr>
-          <w:noProof/>
-        </w:rPr>
-        <w:fldChar w:fldCharType="end"/>
-      </w:r>
+      <w:fldSimple w:instr=" SEQ Ilustración \* ARABIC ">
+        <w:r>
+          <w:rPr>
+            <w:noProof/>
+          </w:rPr>
+          <w:t>6</w:t>
+        </w:r>
+      </w:fldSimple>
       <w:r>
         <w:t>. Diseño conceptual de la base de datos de Northwind</w:t>
       </w:r>
@@ -5788,6 +5768,7 @@
         </w:rPr>
         <w:t xml:space="preserve"> </w:t>
       </w:r>
+      <w:proofErr w:type="gramStart"/>
       <w:r>
         <w:rPr>
           <w:rFonts w:ascii="Arial" w:hAnsi="Arial" w:cs="Arial"/>
@@ -5812,6 +5793,7 @@
         </w:rPr>
         <w:t>sorprendentemente</w:t>
       </w:r>
+      <w:proofErr w:type="gramEnd"/>
       <w:r>
         <w:rPr>
           <w:rFonts w:ascii="Arial" w:hAnsi="Arial" w:cs="Arial"/>
@@ -6075,7 +6057,16 @@
           <w:szCs w:val="24"/>
         </w:rPr>
         <w:lastRenderedPageBreak/>
-        <w:t>Las relaciones uno a varios</w:t>
+        <w:t xml:space="preserve">Las relaciones </w:t>
+      </w:r>
+      <w:proofErr w:type="gramStart"/>
+      <w:r>
+        <w:rPr>
+          <w:rFonts w:ascii="Arial" w:hAnsi="Arial" w:cs="Arial"/>
+          <w:sz w:val="24"/>
+          <w:szCs w:val="24"/>
+        </w:rPr>
+        <w:t>uno a varios</w:t>
       </w:r>
       <w:r>
         <w:rPr>
@@ -6091,7 +6082,16 @@
           <w:sz w:val="24"/>
           <w:szCs w:val="24"/>
         </w:rPr>
-        <w:t>son muy comunes. En realidad, son el bloque de construcción fundamental del modelo relacional de base de datos, porque todas las relaciones de una base de datos relacional se implementan como si fueran uno a varios. Es raro que sean opcionales en el lado “uno” e incluso más raro que sean obligatorias en el lado “varios”, pero estas situaciones ocurren.</w:t>
+        <w:t>son</w:t>
+      </w:r>
+      <w:proofErr w:type="gramEnd"/>
+      <w:r>
+        <w:rPr>
+          <w:rFonts w:ascii="Arial" w:hAnsi="Arial" w:cs="Arial"/>
+          <w:sz w:val="24"/>
+          <w:szCs w:val="24"/>
+        </w:rPr>
+        <w:t xml:space="preserve"> muy comunes. En realidad, son el bloque de construcción fundamental del modelo relacional de base de datos, porque todas las relaciones de una base de datos relacional se implementan como si fueran uno a varios. Es raro que sean opcionales en el lado “uno” e incluso más raro que sean obligatorias en el lado “varios”, pero estas situaciones ocurren.</w:t>
       </w:r>
     </w:p>
     <w:p>
@@ -7216,31 +7216,7 @@
           <w:sz w:val="24"/>
           <w:szCs w:val="24"/>
         </w:rPr>
-        <w:t xml:space="preserve">Este tipo de relación de Muchos a Muchos (M a N) </w:t>
-      </w:r>
-      <w:r>
-        <w:rPr>
-          <w:rFonts w:ascii="Arial" w:hAnsi="Arial" w:cs="Arial"/>
-          <w:sz w:val="24"/>
-          <w:szCs w:val="24"/>
-        </w:rPr>
-        <w:t>ext</w:t>
-      </w:r>
-      <w:r>
-        <w:rPr>
-          <w:rFonts w:ascii="Arial" w:hAnsi="Arial" w:cs="Arial"/>
-          <w:sz w:val="24"/>
-          <w:szCs w:val="24"/>
-        </w:rPr>
-        <w:t>iende</w:t>
-      </w:r>
-      <w:r>
-        <w:rPr>
-          <w:rFonts w:ascii="Arial" w:hAnsi="Arial" w:cs="Arial"/>
-          <w:sz w:val="24"/>
-          <w:szCs w:val="24"/>
-        </w:rPr>
-        <w:t xml:space="preserve"> la capacidad semántica del MER aplicando sobre sus objetos básicos (entidad y relación) diferentes operaciones. En este caso se habla de Modelo Entidad Relación extendido.</w:t>
+        <w:t>Este tipo de relación de Muchos a Muchos (M a N) extiende la capacidad semántica del MER aplicando sobre sus objetos básicos (entidad y relación) diferentes operaciones. En este caso se habla de Modelo Entidad Relación extendido.</w:t>
       </w:r>
     </w:p>
     <w:p>
@@ -9495,61 +9471,7 @@
           <w:szCs w:val="24"/>
           <w:lang w:eastAsia="es-MX"/>
         </w:rPr>
-        <w:t>Un dominio es el conjunto de valores legales de uno o varios atributos. Los</w:t>
-      </w:r>
-      <w:r>
-        <w:rPr>
-          <w:rFonts w:ascii="Arial" w:hAnsi="Arial" w:cs="Arial"/>
-          <w:sz w:val="24"/>
-          <w:szCs w:val="24"/>
-          <w:lang w:eastAsia="es-MX"/>
-        </w:rPr>
-        <w:t xml:space="preserve"> </w:t>
-      </w:r>
-      <w:r>
-        <w:rPr>
-          <w:rFonts w:ascii="Arial" w:hAnsi="Arial" w:cs="Arial"/>
-          <w:sz w:val="24"/>
-          <w:szCs w:val="24"/>
-          <w:lang w:eastAsia="es-MX"/>
-        </w:rPr>
-        <w:t>dominios constituyen una poderosa característica del modelo relacional. Cada</w:t>
-      </w:r>
-      <w:r>
-        <w:rPr>
-          <w:rFonts w:ascii="Arial" w:hAnsi="Arial" w:cs="Arial"/>
-          <w:sz w:val="24"/>
-          <w:szCs w:val="24"/>
-          <w:lang w:eastAsia="es-MX"/>
-        </w:rPr>
-        <w:t xml:space="preserve"> </w:t>
-      </w:r>
-      <w:r>
-        <w:rPr>
-          <w:rFonts w:ascii="Arial" w:hAnsi="Arial" w:cs="Arial"/>
-          <w:sz w:val="24"/>
-          <w:szCs w:val="24"/>
-          <w:lang w:eastAsia="es-MX"/>
-        </w:rPr>
-        <w:t>atributo de una base de datos relacional se define sobre un dominio, pudiendo</w:t>
-      </w:r>
-      <w:r>
-        <w:rPr>
-          <w:rFonts w:ascii="Arial" w:hAnsi="Arial" w:cs="Arial"/>
-          <w:sz w:val="24"/>
-          <w:szCs w:val="24"/>
-          <w:lang w:eastAsia="es-MX"/>
-        </w:rPr>
-        <w:t xml:space="preserve"> </w:t>
-      </w:r>
-      <w:r>
-        <w:rPr>
-          <w:rFonts w:ascii="Arial" w:hAnsi="Arial" w:cs="Arial"/>
-          <w:sz w:val="24"/>
-          <w:szCs w:val="24"/>
-          <w:lang w:eastAsia="es-MX"/>
-        </w:rPr>
-        <w:t xml:space="preserve">haber varios atributos definidos sobre el mismo dominio. La </w:t>
+        <w:t xml:space="preserve">Un dominio es el conjunto de valores legales de uno o varios atributos. Los dominios constituyen una poderosa característica del modelo relacional. Cada atributo de una base de datos relacional se define sobre un dominio, pudiendo haber varios atributos definidos sobre el mismo dominio. La </w:t>
       </w:r>
       <w:r>
         <w:rPr>
@@ -9578,25 +9500,7 @@
           <w:szCs w:val="24"/>
           <w:lang w:eastAsia="es-MX"/>
         </w:rPr>
-        <w:t>muestra</w:t>
-      </w:r>
-      <w:r>
-        <w:rPr>
-          <w:rFonts w:ascii="Arial" w:hAnsi="Arial" w:cs="Arial"/>
-          <w:sz w:val="24"/>
-          <w:szCs w:val="24"/>
-          <w:lang w:eastAsia="es-MX"/>
-        </w:rPr>
-        <w:t xml:space="preserve"> </w:t>
-      </w:r>
-      <w:r>
-        <w:rPr>
-          <w:rFonts w:ascii="Arial" w:hAnsi="Arial" w:cs="Arial"/>
-          <w:sz w:val="24"/>
-          <w:szCs w:val="24"/>
-          <w:lang w:eastAsia="es-MX"/>
-        </w:rPr>
-        <w:t>los dominios de los atributos de la relación CLIENTES.</w:t>
+        <w:t>muestra los dominios de los atributos de la relación CLIENTES.</w:t>
       </w:r>
     </w:p>
     <w:p>
@@ -11177,71 +11081,140 @@
           <w:rFonts w:ascii="Arial" w:hAnsi="Arial" w:cs="Arial"/>
           <w:sz w:val="24"/>
           <w:szCs w:val="24"/>
-          <w:lang w:eastAsia="es-MX"/>
-        </w:rPr>
-      </w:pPr>
-      <w:r>
-        <w:rPr>
-          <w:rFonts w:ascii="Arial" w:hAnsi="Arial" w:cs="Arial"/>
-          <w:sz w:val="24"/>
-          <w:szCs w:val="24"/>
-          <w:lang w:eastAsia="es-MX"/>
-        </w:rPr>
-        <w:t xml:space="preserve"> PED-PROD (nuped, nuprod, desc, prun, cant, prprod)  </w:t>
-      </w:r>
-    </w:p>
-    <w:p>
-      <w:pPr>
-        <w:spacing w:line="360" w:lineRule="auto"/>
-        <w:jc w:val="both"/>
-        <w:rPr>
-          <w:rFonts w:ascii="Arial" w:hAnsi="Arial" w:cs="Arial"/>
-          <w:sz w:val="24"/>
-          <w:szCs w:val="24"/>
-          <w:lang w:eastAsia="es-MX"/>
-        </w:rPr>
-      </w:pPr>
-    </w:p>
-    <w:p>
-      <w:pPr>
-        <w:spacing w:line="360" w:lineRule="auto"/>
-        <w:jc w:val="both"/>
-        <w:rPr>
-          <w:rFonts w:ascii="Arial" w:hAnsi="Arial" w:cs="Arial"/>
-          <w:sz w:val="24"/>
-          <w:szCs w:val="24"/>
-          <w:lang w:eastAsia="es-MX"/>
-        </w:rPr>
-      </w:pPr>
-      <w:r>
-        <w:rPr>
-          <w:rFonts w:ascii="Arial" w:hAnsi="Arial" w:cs="Arial"/>
-          <w:sz w:val="24"/>
-          <w:szCs w:val="24"/>
-          <w:lang w:eastAsia="es-MX"/>
-        </w:rPr>
-        <w:t xml:space="preserve">Ambos tienen como llave o parte de la llave a nuped. Pero en PED-PROD  es  necesaria  la  llave  compuesta  para  identificar  los productos individuales.  </w:t>
-      </w:r>
-    </w:p>
-    <w:p>
-      <w:pPr>
-        <w:spacing w:line="360" w:lineRule="auto"/>
-        <w:jc w:val="both"/>
-        <w:rPr>
-          <w:rFonts w:ascii="Arial" w:hAnsi="Arial" w:cs="Arial"/>
-          <w:sz w:val="24"/>
-          <w:szCs w:val="24"/>
-          <w:lang w:eastAsia="es-MX"/>
-        </w:rPr>
-      </w:pPr>
-      <w:r>
-        <w:rPr>
-          <w:rFonts w:ascii="Arial" w:hAnsi="Arial" w:cs="Arial"/>
-          <w:sz w:val="24"/>
-          <w:szCs w:val="24"/>
-          <w:lang w:eastAsia="es-MX"/>
-        </w:rPr>
-        <w:t xml:space="preserve">Ahora estas nuevas dos relaciones en 1FN modelan el fenómeno que nos ocupa. Los problemas de actualización mencionados anteriormente quedan resueltos con este nuevo modelo. En lugar de tener varios valores en cada campo de acuerdo a la cantidad de líneas de pedido, tal y como ocurría en la tabla PEDIDO original, se tienen varias ocurrencias en la tabla PED-PROD, una por cada producto que se solicita en el pedido. Esto permite que se soliciten tantos productos como se desee en  cada pedido, pues solo significa agregar una nueva ocurrencia en la relación PED- PROD por cada producto solicitado.  </w:t>
+          <w:lang w:val="en-US" w:eastAsia="es-MX"/>
+        </w:rPr>
+      </w:pPr>
+      <w:r>
+        <w:rPr>
+          <w:rFonts w:ascii="Arial" w:hAnsi="Arial" w:cs="Arial"/>
+          <w:sz w:val="24"/>
+          <w:szCs w:val="24"/>
+          <w:lang w:eastAsia="es-MX"/>
+        </w:rPr>
+        <w:t xml:space="preserve"> </w:t>
+      </w:r>
+      <w:r>
+        <w:rPr>
+          <w:rFonts w:ascii="Arial" w:hAnsi="Arial" w:cs="Arial"/>
+          <w:sz w:val="24"/>
+          <w:szCs w:val="24"/>
+          <w:lang w:val="en-US" w:eastAsia="es-MX"/>
+        </w:rPr>
+        <w:t xml:space="preserve">PED-PROD (nuped, nuprod, desc, prun, </w:t>
+      </w:r>
+      <w:proofErr w:type="gramStart"/>
+      <w:r>
+        <w:rPr>
+          <w:rFonts w:ascii="Arial" w:hAnsi="Arial" w:cs="Arial"/>
+          <w:sz w:val="24"/>
+          <w:szCs w:val="24"/>
+          <w:lang w:val="en-US" w:eastAsia="es-MX"/>
+        </w:rPr>
+        <w:t>cant</w:t>
+      </w:r>
+      <w:proofErr w:type="gramEnd"/>
+      <w:r>
+        <w:rPr>
+          <w:rFonts w:ascii="Arial" w:hAnsi="Arial" w:cs="Arial"/>
+          <w:sz w:val="24"/>
+          <w:szCs w:val="24"/>
+          <w:lang w:val="en-US" w:eastAsia="es-MX"/>
+        </w:rPr>
+        <w:t xml:space="preserve">, prprod)  </w:t>
+      </w:r>
+    </w:p>
+    <w:p>
+      <w:pPr>
+        <w:spacing w:line="360" w:lineRule="auto"/>
+        <w:jc w:val="both"/>
+        <w:rPr>
+          <w:rFonts w:ascii="Arial" w:hAnsi="Arial" w:cs="Arial"/>
+          <w:sz w:val="24"/>
+          <w:szCs w:val="24"/>
+          <w:lang w:val="en-US" w:eastAsia="es-MX"/>
+        </w:rPr>
+      </w:pPr>
+    </w:p>
+    <w:p>
+      <w:pPr>
+        <w:spacing w:line="360" w:lineRule="auto"/>
+        <w:jc w:val="both"/>
+        <w:rPr>
+          <w:rFonts w:ascii="Arial" w:hAnsi="Arial" w:cs="Arial"/>
+          <w:sz w:val="24"/>
+          <w:szCs w:val="24"/>
+          <w:lang w:eastAsia="es-MX"/>
+        </w:rPr>
+      </w:pPr>
+      <w:r>
+        <w:rPr>
+          <w:rFonts w:ascii="Arial" w:hAnsi="Arial" w:cs="Arial"/>
+          <w:sz w:val="24"/>
+          <w:szCs w:val="24"/>
+          <w:lang w:eastAsia="es-MX"/>
+        </w:rPr>
+        <w:t>Ambos tienen como llave o parte de la llave a nuped. Pero en PED-</w:t>
+      </w:r>
+      <w:proofErr w:type="gramStart"/>
+      <w:r>
+        <w:rPr>
+          <w:rFonts w:ascii="Arial" w:hAnsi="Arial" w:cs="Arial"/>
+          <w:sz w:val="24"/>
+          <w:szCs w:val="24"/>
+          <w:lang w:eastAsia="es-MX"/>
+        </w:rPr>
+        <w:t>PROD  es</w:t>
+      </w:r>
+      <w:proofErr w:type="gramEnd"/>
+      <w:r>
+        <w:rPr>
+          <w:rFonts w:ascii="Arial" w:hAnsi="Arial" w:cs="Arial"/>
+          <w:sz w:val="24"/>
+          <w:szCs w:val="24"/>
+          <w:lang w:eastAsia="es-MX"/>
+        </w:rPr>
+        <w:t xml:space="preserve">  necesaria  la  llave  compuesta  para  identificar  los productos individuales.  </w:t>
+      </w:r>
+    </w:p>
+    <w:p>
+      <w:pPr>
+        <w:spacing w:line="360" w:lineRule="auto"/>
+        <w:jc w:val="both"/>
+        <w:rPr>
+          <w:rFonts w:ascii="Arial" w:hAnsi="Arial" w:cs="Arial"/>
+          <w:sz w:val="24"/>
+          <w:szCs w:val="24"/>
+          <w:lang w:eastAsia="es-MX"/>
+        </w:rPr>
+      </w:pPr>
+      <w:r>
+        <w:rPr>
+          <w:rFonts w:ascii="Arial" w:hAnsi="Arial" w:cs="Arial"/>
+          <w:sz w:val="24"/>
+          <w:szCs w:val="24"/>
+          <w:lang w:eastAsia="es-MX"/>
+        </w:rPr>
+        <w:t xml:space="preserve">Ahora estas nuevas dos relaciones en 1FN modelan el fenómeno que nos ocupa. Los problemas de actualización mencionados anteriormente quedan resueltos con este nuevo modelo. En lugar de tener varios valores en cada campo de acuerdo a la cantidad de líneas de pedido, tal y como ocurría en la tabla PEDIDO original, se tienen varias ocurrencias en la tabla PED-PROD, una por cada producto que se solicita en el pedido. Esto permite que se soliciten tantos productos como se desee </w:t>
+      </w:r>
+      <w:proofErr w:type="gramStart"/>
+      <w:r>
+        <w:rPr>
+          <w:rFonts w:ascii="Arial" w:hAnsi="Arial" w:cs="Arial"/>
+          <w:sz w:val="24"/>
+          <w:szCs w:val="24"/>
+          <w:lang w:eastAsia="es-MX"/>
+        </w:rPr>
+        <w:t>en  cada</w:t>
+      </w:r>
+      <w:proofErr w:type="gramEnd"/>
+      <w:r>
+        <w:rPr>
+          <w:rFonts w:ascii="Arial" w:hAnsi="Arial" w:cs="Arial"/>
+          <w:sz w:val="24"/>
+          <w:szCs w:val="24"/>
+          <w:lang w:eastAsia="es-MX"/>
+        </w:rPr>
+        <w:t xml:space="preserve"> pedido, pues solo significa agregar una nueva ocurrencia en la relación PED- PROD por cada producto solicitado.  </w:t>
       </w:r>
     </w:p>
     <w:p>
@@ -11636,7 +11609,6 @@
             <w:id w:val="111145805"/>
             <w:bibliography/>
           </w:sdtPr>
-          <w:sdtEndPr/>
           <w:sdtContent>
             <w:p>
               <w:pPr>
@@ -11778,7 +11750,7 @@
 </file>
 
 <file path=word/numbering.xml><?xml version="1.0" encoding="utf-8"?>
-<w:numbering xmlns:wpc="http://schemas.microsoft.com/office/word/2010/wordprocessingCanvas" xmlns:cx="http://schemas.microsoft.com/office/drawing/2014/chartex" xmlns:cx1="http://schemas.microsoft.com/office/drawing/2015/9/8/chartex" xmlns:cx2="http://schemas.microsoft.com/office/drawing/2015/10/21/chartex" xmlns:cx3="http://schemas.microsoft.com/office/drawing/2016/5/9/chartex" xmlns:cx4="http://schemas.microsoft.com/office/drawing/2016/5/10/chartex" xmlns:cx5="http://schemas.microsoft.com/office/drawing/2016/5/11/chartex" xmlns:cx6="http://schemas.microsoft.com/office/drawing/2016/5/12/chartex" xmlns:cx7="http://schemas.microsoft.com/office/drawing/2016/5/13/chartex" xmlns:cx8="http://schemas.microsoft.com/office/drawing/2016/5/14/chartex" xmlns:mc="http://schemas.openxmlformats.org/markup-compatibility/2006" xmlns:aink="http://schemas.microsoft.com/office/drawing/2016/ink" xmlns:am3d="http://schemas.microsoft.com/office/drawing/2017/model3d" xmlns:o="urn:schemas-microsoft-com:office:office" xmlns:r="http://schemas.openxmlformats.org/officeDocument/2006/relationships" xmlns:m="http://schemas.openxmlformats.org/officeDocument/2006/math" xmlns:v="urn:schemas-microsoft-com:vml" xmlns:wp14="http://schemas.microsoft.com/office/word/2010/wordprocessingDrawing" xmlns:wp="http://schemas.openxmlformats.org/drawingml/2006/wordprocessingDrawing" xmlns:w10="urn:schemas-microsoft-com:office:word" xmlns:w="http://schemas.openxmlformats.org/wordprocessingml/2006/main" xmlns:w14="http://schemas.microsoft.com/office/word/2010/wordml" xmlns:w15="http://schemas.microsoft.com/office/word/2012/wordml" xmlns:w16cex="http://schemas.microsoft.com/office/word/2018/wordml/cex" xmlns:w16cid="http://schemas.microsoft.com/office/word/2016/wordml/cid" xmlns:w16="http://schemas.microsoft.com/office/word/2018/wordml" xmlns:w16sdtdh="http://schemas.microsoft.com/office/word/2020/wordml/sdtdatahash" xmlns:w16se="http://schemas.microsoft.com/office/word/2015/wordml/symex" xmlns:wpg="http://schemas.microsoft.com/office/word/2010/wordprocessingGroup" xmlns:wpi="http://schemas.microsoft.com/office/word/2010/wordprocessingInk" xmlns:wne="http://schemas.microsoft.com/office/word/2006/wordml" xmlns:wps="http://schemas.microsoft.com/office/word/2010/wordprocessingShape" mc:Ignorable="w14 w15 w16se w16cid w16 w16cex w16sdtdh wp14">
+<w:numbering xmlns:wpc="http://schemas.microsoft.com/office/word/2010/wordprocessingCanvas" xmlns:cx="http://schemas.microsoft.com/office/drawing/2014/chartex" xmlns:cx1="http://schemas.microsoft.com/office/drawing/2015/9/8/chartex" xmlns:cx2="http://schemas.microsoft.com/office/drawing/2015/10/21/chartex" xmlns:cx3="http://schemas.microsoft.com/office/drawing/2016/5/9/chartex" xmlns:cx4="http://schemas.microsoft.com/office/drawing/2016/5/10/chartex" xmlns:cx5="http://schemas.microsoft.com/office/drawing/2016/5/11/chartex" xmlns:cx6="http://schemas.microsoft.com/office/drawing/2016/5/12/chartex" xmlns:cx7="http://schemas.microsoft.com/office/drawing/2016/5/13/chartex" xmlns:cx8="http://schemas.microsoft.com/office/drawing/2016/5/14/chartex" xmlns:mc="http://schemas.openxmlformats.org/markup-compatibility/2006" xmlns:aink="http://schemas.microsoft.com/office/drawing/2016/ink" xmlns:am3d="http://schemas.microsoft.com/office/drawing/2017/model3d" xmlns:o="urn:schemas-microsoft-com:office:office" xmlns:oel="http://schemas.microsoft.com/office/2019/extlst" xmlns:r="http://schemas.openxmlformats.org/officeDocument/2006/relationships" xmlns:m="http://schemas.openxmlformats.org/officeDocument/2006/math" xmlns:v="urn:schemas-microsoft-com:vml" xmlns:wp14="http://schemas.microsoft.com/office/word/2010/wordprocessingDrawing" xmlns:wp="http://schemas.openxmlformats.org/drawingml/2006/wordprocessingDrawing" xmlns:w10="urn:schemas-microsoft-com:office:word" xmlns:w="http://schemas.openxmlformats.org/wordprocessingml/2006/main" xmlns:w14="http://schemas.microsoft.com/office/word/2010/wordml" xmlns:w15="http://schemas.microsoft.com/office/word/2012/wordml" xmlns:w16cex="http://schemas.microsoft.com/office/word/2018/wordml/cex" xmlns:w16cid="http://schemas.microsoft.com/office/word/2016/wordml/cid" xmlns:w16="http://schemas.microsoft.com/office/word/2018/wordml" xmlns:w16sdtdh="http://schemas.microsoft.com/office/word/2020/wordml/sdtdatahash" xmlns:w16se="http://schemas.microsoft.com/office/word/2015/wordml/symex" xmlns:wpg="http://schemas.microsoft.com/office/word/2010/wordprocessingGroup" xmlns:wpi="http://schemas.microsoft.com/office/word/2010/wordprocessingInk" xmlns:wne="http://schemas.microsoft.com/office/word/2006/wordml" xmlns:wps="http://schemas.microsoft.com/office/word/2010/wordprocessingShape" mc:Ignorable="w14 w15 w16se w16cid w16 w16cex w16sdtdh wp14">
   <w:abstractNum w:abstractNumId="0" w15:restartNumberingAfterBreak="0">
     <w:nsid w:val="019D160B"/>
     <w:multiLevelType w:val="hybridMultilevel"/>

</xml_diff>